<commit_message>
[Modified]: mockup delete airlines
</commit_message>
<xml_diff>
--- a/Báo Cáo/Mockup/Airline/ST-97.docx
+++ b/Báo Cáo/Mockup/Airline/ST-97.docx
@@ -814,27 +814,35 @@
           <w:sz w:val="26"/>
           <w:szCs w:val="26"/>
         </w:rPr>
+        <w:t>Mockup</w:t>
+      </w:r>
+      <w:r>
+        <w:rPr>
+          <w:noProof/>
+        </w:rPr>
+        <w:t xml:space="preserve"> </w:t>
+      </w:r>
+    </w:p>
+    <w:p>
+      <w:pPr>
+        <w:ind w:left="360"/>
+        <w:rPr>
+          <w:rFonts w:ascii="Times New Roman" w:hAnsi="Times New Roman" w:cs="Times New Roman"/>
+          <w:sz w:val="26"/>
+          <w:szCs w:val="26"/>
+        </w:rPr>
+      </w:pPr>
+      <w:r>
+        <w:rPr>
+          <w:rFonts w:ascii="Times New Roman" w:hAnsi="Times New Roman" w:cs="Times New Roman"/>
+          <w:sz w:val="26"/>
+          <w:szCs w:val="26"/>
+        </w:rPr>
         <w:drawing>
-          <wp:anchor distT="0" distB="0" distL="114300" distR="114300" simplePos="0" relativeHeight="251662336" behindDoc="1" locked="0" layoutInCell="1" allowOverlap="1" wp14:anchorId="474D540B" wp14:editId="1501304C">
-            <wp:simplePos x="0" y="0"/>
-            <wp:positionH relativeFrom="margin">
-              <wp:align>right</wp:align>
-            </wp:positionH>
-            <wp:positionV relativeFrom="paragraph">
-              <wp:posOffset>285580</wp:posOffset>
-            </wp:positionV>
-            <wp:extent cx="5943600" cy="3032760"/>
+          <wp:inline distT="0" distB="0" distL="0" distR="0" wp14:anchorId="39E87879" wp14:editId="5B513DB3">
+            <wp:extent cx="5943600" cy="3048000"/>
             <wp:effectExtent l="0" t="0" r="0" b="0"/>
-            <wp:wrapTight wrapText="bothSides">
-              <wp:wrapPolygon edited="0">
-                <wp:start x="0" y="0"/>
-                <wp:lineTo x="0" y="21437"/>
-                <wp:lineTo x="21531" y="21437"/>
-                <wp:lineTo x="21531" y="0"/>
-                <wp:lineTo x="0" y="0"/>
-              </wp:wrapPolygon>
-            </wp:wrapTight>
-            <wp:docPr id="3" name="Picture 3"/>
+            <wp:docPr id="2" name="Picture 2"/>
             <wp:cNvGraphicFramePr>
               <a:graphicFrameLocks xmlns:a="http://schemas.openxmlformats.org/drawingml/2006/main" noChangeAspect="1"/>
             </wp:cNvGraphicFramePr>
@@ -846,13 +854,7 @@
                     <pic:cNvPicPr/>
                   </pic:nvPicPr>
                   <pic:blipFill>
-                    <a:blip r:embed="rId6">
-                      <a:extLst>
-                        <a:ext uri="{28A0092B-C50C-407E-A947-70E740481C1C}">
-                          <a14:useLocalDpi xmlns:a14="http://schemas.microsoft.com/office/drawing/2010/main" val="0"/>
-                        </a:ext>
-                      </a:extLst>
-                    </a:blip>
+                    <a:blip r:embed="rId6"/>
                     <a:stretch>
                       <a:fillRect/>
                     </a:stretch>
@@ -860,7 +862,7 @@
                   <pic:spPr>
                     <a:xfrm>
                       <a:off x="0" y="0"/>
-                      <a:ext cx="5943600" cy="3032760"/>
+                      <a:ext cx="5943600" cy="3048000"/>
                     </a:xfrm>
                     <a:prstGeom prst="rect">
                       <a:avLst/>
@@ -869,35 +871,9 @@
                 </pic:pic>
               </a:graphicData>
             </a:graphic>
-          </wp:anchor>
+          </wp:inline>
         </w:drawing>
       </w:r>
-      <w:r>
-        <w:rPr>
-          <w:rFonts w:ascii="Times New Roman" w:hAnsi="Times New Roman" w:cs="Times New Roman"/>
-          <w:b/>
-          <w:bCs/>
-          <w:sz w:val="26"/>
-          <w:szCs w:val="26"/>
-        </w:rPr>
-        <w:t>Mockup</w:t>
-      </w:r>
-      <w:r>
-        <w:rPr>
-          <w:noProof/>
-        </w:rPr>
-        <w:t xml:space="preserve"> </w:t>
-      </w:r>
-    </w:p>
-    <w:p>
-      <w:pPr>
-        <w:ind w:left="360"/>
-        <w:rPr>
-          <w:rFonts w:ascii="Times New Roman" w:hAnsi="Times New Roman" w:cs="Times New Roman"/>
-          <w:sz w:val="26"/>
-          <w:szCs w:val="26"/>
-        </w:rPr>
-      </w:pPr>
     </w:p>
     <w:p>
       <w:pPr>

</xml_diff>